<commit_message>
only P2Q2 (need to check P2Q5)
</commit_message>
<xml_diff>
--- a/intro to ai 2.docx
+++ b/intro to ai 2.docx
@@ -472,16 +472,7 @@
               <w:szCs w:val="32"/>
               <w:lang w:bidi="he-IL"/>
             </w:rPr>
-            <m:t>.</m:t>
-          </m:r>
-          <m:r>
-            <w:rPr>
-              <w:rFonts w:ascii="Cambria Math" w:hAnsi="Cambria Math"/>
-              <w:sz w:val="32"/>
-              <w:szCs w:val="32"/>
-              <w:lang w:bidi="he-IL"/>
-            </w:rPr>
-            <m:t>battery,</m:t>
+            <m:t>.battery,</m:t>
           </m:r>
           <m:sSub>
             <m:sSubPr>
@@ -525,16 +516,7 @@
               <w:szCs w:val="32"/>
               <w:lang w:bidi="he-IL"/>
             </w:rPr>
-            <m:t>.</m:t>
-          </m:r>
-          <m:r>
-            <w:rPr>
-              <w:rFonts w:ascii="Cambria Math" w:hAnsi="Cambria Math"/>
-              <w:sz w:val="32"/>
-              <w:szCs w:val="32"/>
-              <w:lang w:bidi="he-IL"/>
-            </w:rPr>
-            <m:t xml:space="preserve">credit, </m:t>
+            <m:t xml:space="preserve">.credit, </m:t>
           </m:r>
           <m:sSub>
             <m:sSubPr>
@@ -578,34 +560,7 @@
               <w:szCs w:val="32"/>
               <w:lang w:bidi="he-IL"/>
             </w:rPr>
-            <m:t>.</m:t>
-          </m:r>
-          <m:r>
-            <w:rPr>
-              <w:rFonts w:ascii="Cambria Math" w:hAnsi="Cambria Math"/>
-              <w:sz w:val="32"/>
-              <w:szCs w:val="32"/>
-              <w:lang w:bidi="he-IL"/>
-            </w:rPr>
-            <m:t>steps</m:t>
-          </m:r>
-          <m:r>
-            <w:rPr>
-              <w:rFonts w:ascii="Cambria Math" w:hAnsi="Cambria Math"/>
-              <w:sz w:val="32"/>
-              <w:szCs w:val="32"/>
-              <w:lang w:bidi="he-IL"/>
-            </w:rPr>
-            <m:t>&gt;</m:t>
-          </m:r>
-          <m:r>
-            <w:rPr>
-              <w:rFonts w:ascii="Cambria Math" w:hAnsi="Cambria Math"/>
-              <w:sz w:val="32"/>
-              <w:szCs w:val="32"/>
-              <w:lang w:bidi="he-IL"/>
-            </w:rPr>
-            <m:t>&lt;</m:t>
+            <m:t>.steps&gt;&lt;</m:t>
           </m:r>
           <m:sSub>
             <m:sSubPr>
@@ -781,16 +736,7 @@
               <w:szCs w:val="32"/>
               <w:lang w:bidi="he-IL"/>
             </w:rPr>
-            <m:t>.steps&gt;</m:t>
-          </m:r>
-          <m:r>
-            <w:rPr>
-              <w:rFonts w:ascii="Cambria Math" w:hAnsi="Cambria Math"/>
-              <w:sz w:val="32"/>
-              <w:szCs w:val="32"/>
-              <w:lang w:bidi="he-IL"/>
-            </w:rPr>
-            <m:t xml:space="preserve"> ;&lt;</m:t>
+            <m:t>.steps&gt; ;&lt;</m:t>
           </m:r>
           <m:sSub>
             <m:sSubPr>
@@ -878,16 +824,7 @@
               <w:szCs w:val="32"/>
               <w:lang w:bidi="he-IL"/>
             </w:rPr>
-            <m:t>.dist</m:t>
-          </m:r>
-          <m:r>
-            <w:rPr>
-              <w:rFonts w:ascii="Cambria Math" w:hAnsi="Cambria Math"/>
-              <w:sz w:val="32"/>
-              <w:szCs w:val="32"/>
-              <w:lang w:bidi="he-IL"/>
-            </w:rPr>
-            <m:t>&gt; ;&lt;</m:t>
+            <m:t>.dist&gt; ;&lt;</m:t>
           </m:r>
           <m:sSub>
             <m:sSubPr>
@@ -931,16 +868,7 @@
               <w:szCs w:val="32"/>
               <w:lang w:bidi="he-IL"/>
             </w:rPr>
-            <m:t>.pos</m:t>
-          </m:r>
-          <m:r>
-            <w:rPr>
-              <w:rFonts w:ascii="Cambria Math" w:hAnsi="Cambria Math"/>
-              <w:sz w:val="32"/>
-              <w:szCs w:val="32"/>
-              <w:lang w:bidi="he-IL"/>
-            </w:rPr>
-            <m:t>,</m:t>
+            <m:t>.pos,</m:t>
           </m:r>
           <m:sSub>
             <m:sSubPr>
@@ -984,25 +912,7 @@
               <w:szCs w:val="32"/>
               <w:lang w:bidi="he-IL"/>
             </w:rPr>
-            <m:t>.dist&gt;</m:t>
-          </m:r>
-          <m:r>
-            <w:rPr>
-              <w:rFonts w:ascii="Cambria Math" w:hAnsi="Cambria Math"/>
-              <w:sz w:val="32"/>
-              <w:szCs w:val="32"/>
-              <w:lang w:bidi="he-IL"/>
-            </w:rPr>
-            <m:t>;</m:t>
-          </m:r>
-          <m:r>
-            <w:rPr>
-              <w:rFonts w:ascii="Cambria Math" w:hAnsi="Cambria Math"/>
-              <w:sz w:val="32"/>
-              <w:szCs w:val="32"/>
-              <w:lang w:bidi="he-IL"/>
-            </w:rPr>
-            <m:t>&lt;</m:t>
+            <m:t>.dist&gt;;&lt;</m:t>
           </m:r>
           <m:sSub>
             <m:sSubPr>
@@ -1090,16 +1000,7 @@
               <w:szCs w:val="32"/>
               <w:lang w:bidi="he-IL"/>
             </w:rPr>
-            <m:t>.pos&gt;</m:t>
-          </m:r>
-          <m:r>
-            <w:rPr>
-              <w:rFonts w:ascii="Cambria Math" w:hAnsi="Cambria Math"/>
-              <w:sz w:val="32"/>
-              <w:szCs w:val="32"/>
-              <w:lang w:bidi="he-IL"/>
-            </w:rPr>
-            <m:t>}</m:t>
+            <m:t>.pos&gt;}</m:t>
           </m:r>
         </m:oMath>
       </m:oMathPara>
@@ -1127,16 +1028,7 @@
               <w:szCs w:val="32"/>
               <w:lang w:bidi="he-IL"/>
             </w:rPr>
-            <m:t>→S={s is random in a 5×5 grid</m:t>
-          </m:r>
-          <m:r>
-            <w:rPr>
-              <w:rFonts w:ascii="Cambria Math" w:eastAsiaTheme="minorEastAsia" w:hAnsi="Cambria Math"/>
-              <w:sz w:val="32"/>
-              <w:szCs w:val="32"/>
-              <w:lang w:bidi="he-IL"/>
-            </w:rPr>
-            <m:t>}</m:t>
+            <m:t>→S={s is random in a 5×5 grid}</m:t>
           </m:r>
         </m:oMath>
       </m:oMathPara>
@@ -1387,43 +1279,7 @@
               <w:szCs w:val="32"/>
               <w:lang w:bidi="he-IL"/>
             </w:rPr>
-            <m:t>f:</m:t>
-          </m:r>
-          <m:r>
-            <w:rPr>
-              <w:rFonts w:ascii="Cambria Math" w:eastAsiaTheme="minorEastAsia" w:hAnsi="Cambria Math"/>
-              <w:sz w:val="32"/>
-              <w:szCs w:val="32"/>
-              <w:lang w:bidi="he-IL"/>
-            </w:rPr>
-            <m:t>A×</m:t>
-          </m:r>
-          <m:r>
-            <w:rPr>
-              <w:rFonts w:ascii="Cambria Math" w:eastAsiaTheme="minorEastAsia" w:hAnsi="Cambria Math"/>
-              <w:sz w:val="32"/>
-              <w:szCs w:val="32"/>
-              <w:lang w:bidi="he-IL"/>
-            </w:rPr>
-            <m:t>S→S</m:t>
-          </m:r>
-          <m:r>
-            <w:rPr>
-              <w:rFonts w:ascii="Cambria Math" w:eastAsiaTheme="minorEastAsia" w:hAnsi="Cambria Math"/>
-              <w:sz w:val="32"/>
-              <w:szCs w:val="32"/>
-              <w:lang w:bidi="he-IL"/>
-            </w:rPr>
-            <m:t xml:space="preserve">    :    </m:t>
-          </m:r>
-          <m:r>
-            <w:rPr>
-              <w:rFonts w:ascii="Cambria Math" w:eastAsiaTheme="minorEastAsia" w:hAnsi="Cambria Math"/>
-              <w:sz w:val="32"/>
-              <w:szCs w:val="32"/>
-              <w:lang w:bidi="he-IL"/>
-            </w:rPr>
-            <m:t>f</m:t>
+            <m:t>f:A×S→S    :    f</m:t>
           </m:r>
           <m:d>
             <m:dPr>
@@ -1445,16 +1301,7 @@
                   <w:szCs w:val="32"/>
                   <w:lang w:bidi="he-IL"/>
                 </w:rPr>
-                <m:t xml:space="preserve">a, </m:t>
-              </m:r>
-              <m:r>
-                <w:rPr>
-                  <w:rFonts w:ascii="Cambria Math" w:eastAsiaTheme="minorEastAsia" w:hAnsi="Cambria Math"/>
-                  <w:sz w:val="32"/>
-                  <w:szCs w:val="32"/>
-                  <w:lang w:bidi="he-IL"/>
-                </w:rPr>
-                <m:t>s</m:t>
+                <m:t>a, s</m:t>
               </m:r>
             </m:e>
           </m:d>
@@ -2723,16 +2570,7 @@
                       <w:szCs w:val="28"/>
                       <w:lang w:val="en-GB" w:bidi="he-IL"/>
                     </w:rPr>
-                    <m:t>credit+reward</m:t>
-                  </m:r>
-                  <m:r>
-                    <w:rPr>
-                      <w:rFonts w:ascii="Cambria Math" w:hAnsi="Cambria Math"/>
-                      <w:sz w:val="28"/>
-                      <w:szCs w:val="28"/>
-                      <w:lang w:val="en-GB" w:bidi="he-IL"/>
-                    </w:rPr>
-                    <m:t>-cost</m:t>
+                    <m:t>credit+reward-cost</m:t>
                   </m:r>
                   <m:d>
                     <m:dPr>
@@ -2837,16 +2675,7 @@
                       <w:szCs w:val="28"/>
                       <w:lang w:val="en-GB" w:bidi="he-IL"/>
                     </w:rPr>
-                    <m:t>credit</m:t>
-                  </m:r>
-                  <m:r>
-                    <w:rPr>
-                      <w:rFonts w:ascii="Cambria Math" w:hAnsi="Cambria Math"/>
-                      <w:sz w:val="28"/>
-                      <w:szCs w:val="28"/>
-                      <w:lang w:val="en-GB" w:bidi="he-IL"/>
-                    </w:rPr>
-                    <m:t>-cost</m:t>
+                    <m:t>credit-cost</m:t>
                   </m:r>
                   <m:d>
                     <m:dPr>
@@ -3159,7 +2988,27 @@
           <w:szCs w:val="32"/>
           <w:lang w:val="en-GB" w:bidi="he-IL"/>
         </w:rPr>
-        <w:t xml:space="preserve">aster </w:t>
+        <w:t>aster</w:t>
+      </w:r>
+      <w:r>
+        <w:rPr>
+          <w:rFonts w:ascii="Cambria Math" w:hAnsi="Cambria Math"/>
+          <w:iCs/>
+          <w:sz w:val="32"/>
+          <w:szCs w:val="32"/>
+          <w:lang w:val="en-GB" w:bidi="he-IL"/>
+        </w:rPr>
+        <w:t xml:space="preserve"> and easier</w:t>
+      </w:r>
+      <w:r>
+        <w:rPr>
+          <w:rFonts w:ascii="Cambria Math" w:hAnsi="Cambria Math"/>
+          <w:iCs/>
+          <w:sz w:val="32"/>
+          <w:szCs w:val="32"/>
+          <w:lang w:val="en-GB" w:bidi="he-IL"/>
+        </w:rPr>
+        <w:t xml:space="preserve"> </w:t>
       </w:r>
       <w:r>
         <w:rPr>
@@ -3199,8 +3048,31 @@
           <w:szCs w:val="32"/>
           <w:lang w:val="en-GB" w:bidi="he-IL"/>
         </w:rPr>
-        <w:t xml:space="preserve"> the more complicated one.</w:t>
-      </w:r>
+        <w:t xml:space="preserve"> the more complicated one</w:t>
+      </w:r>
+      <w:r>
+        <w:rPr>
+          <w:rFonts w:ascii="Cambria Math" w:hAnsi="Cambria Math"/>
+          <w:iCs/>
+          <w:sz w:val="32"/>
+          <w:szCs w:val="32"/>
+          <w:lang w:val="en-GB" w:bidi="he-IL"/>
+        </w:rPr>
+        <w:t>, which allows us to dive deeper into the tree.</w:t>
+      </w:r>
+    </w:p>
+    <w:p>
+      <w:pPr>
+        <w:pStyle w:val="ListParagraph"/>
+        <w:rPr>
+          <w:rFonts w:ascii="Cambria Math" w:hAnsi="Cambria Math"/>
+          <w:iCs/>
+          <w:sz w:val="32"/>
+          <w:szCs w:val="32"/>
+          <w:vertAlign w:val="subscript"/>
+          <w:lang w:val="en-GB" w:bidi="he-IL"/>
+        </w:rPr>
+      </w:pPr>
     </w:p>
     <w:p>
       <w:pPr>
@@ -3271,6 +3143,83 @@
           <w:lang w:val="en-GB" w:bidi="he-IL"/>
         </w:rPr>
       </w:pPr>
+      <w:r>
+        <w:rPr>
+          <w:rFonts w:ascii="Cambria Math" w:hAnsi="Cambria Math"/>
+          <w:iCs/>
+          <w:sz w:val="32"/>
+          <w:szCs w:val="32"/>
+          <w:lang w:val="en-GB" w:bidi="he-IL"/>
+        </w:rPr>
+        <w:t>She is wrong.</w:t>
+      </w:r>
+    </w:p>
+    <w:p>
+      <w:pPr>
+        <w:ind w:left="720"/>
+        <w:rPr>
+          <w:rFonts w:ascii="Cambria Math" w:eastAsiaTheme="minorEastAsia" w:hAnsi="Cambria Math"/>
+          <w:iCs/>
+          <w:sz w:val="32"/>
+          <w:szCs w:val="32"/>
+          <w:lang w:val="en-GB" w:bidi="he-IL"/>
+        </w:rPr>
+      </w:pPr>
+      <w:r>
+        <w:rPr>
+          <w:rFonts w:ascii="Cambria Math" w:hAnsi="Cambria Math"/>
+          <w:iCs/>
+          <w:sz w:val="32"/>
+          <w:szCs w:val="32"/>
+          <w:lang w:val="en-GB" w:bidi="he-IL"/>
+        </w:rPr>
+        <w:t xml:space="preserve">the </w:t>
+      </w:r>
+      <m:oMath>
+        <m:r>
+          <w:rPr>
+            <w:rFonts w:ascii="Cambria Math" w:hAnsi="Cambria Math"/>
+            <w:sz w:val="32"/>
+            <w:szCs w:val="32"/>
+            <w:lang w:val="en-GB" w:bidi="he-IL"/>
+          </w:rPr>
+          <m:t>minimax</m:t>
+        </m:r>
+      </m:oMath>
+      <w:r>
+        <w:rPr>
+          <w:rFonts w:ascii="Cambria Math" w:eastAsiaTheme="minorEastAsia" w:hAnsi="Cambria Math"/>
+          <w:iCs/>
+          <w:sz w:val="32"/>
+          <w:szCs w:val="32"/>
+          <w:lang w:val="en-GB" w:bidi="he-IL"/>
+        </w:rPr>
+        <w:t xml:space="preserve"> algorithm does in fact return an optimal solution, but it doesn’t return the shortest path because it doesn’t take into consideration the number of steps it had already done during the search.</w:t>
+      </w:r>
+    </w:p>
+    <w:p>
+      <w:pPr>
+        <w:ind w:left="720"/>
+        <w:rPr>
+          <w:rFonts w:ascii="Cambria Math" w:hAnsi="Cambria Math"/>
+          <w:iCs/>
+          <w:sz w:val="32"/>
+          <w:szCs w:val="32"/>
+          <w:lang w:val="en-GB" w:bidi="he-IL"/>
+        </w:rPr>
+      </w:pPr>
+      <w:r>
+        <w:rPr>
+          <w:rFonts w:ascii="Cambria Math" w:eastAsiaTheme="minorEastAsia" w:hAnsi="Cambria Math" w:hint="cs"/>
+          <w:iCs/>
+          <w:color w:val="FF0000"/>
+          <w:sz w:val="32"/>
+          <w:szCs w:val="32"/>
+          <w:rtl/>
+          <w:lang w:val="en-GB" w:bidi="he-IL"/>
+        </w:rPr>
+        <w:t>דוגמה נגדית</w:t>
+      </w:r>
       <w:r>
         <w:rPr>
           <w:rFonts w:ascii="Cambria Math" w:hAnsi="Cambria Math"/>
@@ -3704,103 +3653,18 @@
     </w:p>
     <w:p>
       <w:pPr>
-        <w:pStyle w:val="ListParagraph"/>
-        <w:rPr>
-          <w:rFonts w:ascii="Cambria Math" w:eastAsiaTheme="minorEastAsia" w:hAnsi="Cambria Math"/>
-          <w:iCs/>
-          <w:sz w:val="32"/>
-          <w:szCs w:val="32"/>
-          <w:lang w:val="en-GB" w:bidi="he-IL"/>
-        </w:rPr>
-      </w:pPr>
-    </w:p>
-    <w:p>
-      <w:pPr>
-        <w:pStyle w:val="ListParagraph"/>
-        <w:rPr>
-          <w:rFonts w:ascii="Cambria Math" w:eastAsiaTheme="minorEastAsia" w:hAnsi="Cambria Math"/>
-          <w:iCs/>
-          <w:sz w:val="32"/>
-          <w:szCs w:val="32"/>
-          <w:lang w:val="en-GB" w:bidi="he-IL"/>
-        </w:rPr>
-      </w:pPr>
-    </w:p>
-    <w:p>
-      <w:pPr>
-        <w:pStyle w:val="ListParagraph"/>
-        <w:rPr>
-          <w:rFonts w:ascii="Cambria Math" w:eastAsiaTheme="minorEastAsia" w:hAnsi="Cambria Math"/>
-          <w:iCs/>
-          <w:sz w:val="32"/>
-          <w:szCs w:val="32"/>
-          <w:lang w:val="en-GB" w:bidi="he-IL"/>
-        </w:rPr>
-      </w:pPr>
-    </w:p>
-    <w:p>
-      <w:pPr>
-        <w:pStyle w:val="ListParagraph"/>
-        <w:rPr>
-          <w:rFonts w:ascii="Cambria Math" w:eastAsiaTheme="minorEastAsia" w:hAnsi="Cambria Math"/>
-          <w:iCs/>
-          <w:sz w:val="32"/>
-          <w:szCs w:val="32"/>
-          <w:lang w:val="en-GB" w:bidi="he-IL"/>
-        </w:rPr>
-      </w:pPr>
-    </w:p>
-    <w:p>
-      <w:pPr>
-        <w:pStyle w:val="ListParagraph"/>
-        <w:rPr>
-          <w:rFonts w:ascii="Cambria Math" w:eastAsiaTheme="minorEastAsia" w:hAnsi="Cambria Math"/>
-          <w:iCs/>
-          <w:sz w:val="32"/>
-          <w:szCs w:val="32"/>
-          <w:lang w:val="en-GB" w:bidi="he-IL"/>
-        </w:rPr>
-      </w:pPr>
-    </w:p>
-    <w:p>
-      <w:pPr>
-        <w:pStyle w:val="ListParagraph"/>
-        <w:rPr>
-          <w:rFonts w:ascii="Cambria Math" w:eastAsiaTheme="minorEastAsia" w:hAnsi="Cambria Math"/>
-          <w:iCs/>
-          <w:sz w:val="32"/>
-          <w:szCs w:val="32"/>
-          <w:lang w:val="en-GB" w:bidi="he-IL"/>
-        </w:rPr>
-      </w:pPr>
-    </w:p>
-    <w:p>
-      <w:pPr>
-        <w:pStyle w:val="ListParagraph"/>
-        <w:rPr>
-          <w:rFonts w:ascii="Cambria Math" w:eastAsiaTheme="minorEastAsia" w:hAnsi="Cambria Math"/>
-          <w:iCs/>
-          <w:sz w:val="32"/>
-          <w:szCs w:val="32"/>
-          <w:lang w:val="en-GB" w:bidi="he-IL"/>
-        </w:rPr>
-      </w:pPr>
-    </w:p>
-    <w:p>
-      <w:pPr>
-        <w:pStyle w:val="ListParagraph"/>
-        <w:rPr>
-          <w:rFonts w:ascii="Cambria Math" w:eastAsiaTheme="minorEastAsia" w:hAnsi="Cambria Math"/>
-          <w:iCs/>
-          <w:sz w:val="32"/>
-          <w:szCs w:val="32"/>
-          <w:lang w:val="en-GB" w:bidi="he-IL"/>
-        </w:rPr>
-      </w:pPr>
-    </w:p>
-    <w:p>
-      <w:pPr>
-        <w:pStyle w:val="ListParagraph"/>
+        <w:rPr>
+          <w:rFonts w:ascii="Cambria Math" w:eastAsiaTheme="minorEastAsia" w:hAnsi="Cambria Math"/>
+          <w:iCs/>
+          <w:sz w:val="32"/>
+          <w:szCs w:val="32"/>
+          <w:rtl/>
+          <w:lang w:val="en-GB" w:bidi="he-IL"/>
+        </w:rPr>
+      </w:pPr>
+    </w:p>
+    <w:p>
+      <w:pPr>
         <w:rPr>
           <w:rFonts w:ascii="Cambria Math" w:eastAsiaTheme="minorEastAsia" w:hAnsi="Cambria Math"/>
           <w:iCs/>
@@ -3833,6 +3697,7 @@
           <w:szCs w:val="32"/>
           <w:lang w:val="en-GB" w:bidi="he-IL"/>
         </w:rPr>
+        <w:lastRenderedPageBreak/>
         <w:t xml:space="preserve">The world has now </w:t>
       </w:r>
       <m:oMath>
@@ -3901,7 +3766,6 @@
           <w:szCs w:val="32"/>
           <w:lang w:val="en-GB" w:bidi="he-IL"/>
         </w:rPr>
-        <w:lastRenderedPageBreak/>
         <w:t xml:space="preserve">Each agent has one goal in mind, to win, and it doesn’t care about other </w:t>
       </w:r>
       <w:r>
@@ -3937,19 +3801,6 @@
           <w:lang w:val="en-GB" w:bidi="he-IL"/>
         </w:rPr>
       </w:pPr>
-    </w:p>
-    <w:p>
-      <w:pPr>
-        <w:pStyle w:val="ListParagraph"/>
-        <w:ind w:left="1800"/>
-        <w:rPr>
-          <w:rFonts w:ascii="Cambria Math" w:eastAsiaTheme="minorEastAsia" w:hAnsi="Cambria Math"/>
-          <w:iCs/>
-          <w:sz w:val="32"/>
-          <w:szCs w:val="32"/>
-          <w:lang w:val="en-GB" w:bidi="he-IL"/>
-        </w:rPr>
-      </w:pPr>
       <w:r>
         <w:rPr>
           <w:rFonts w:ascii="Cambria Math" w:eastAsiaTheme="minorEastAsia" w:hAnsi="Cambria Math"/>
@@ -3960,13 +3811,13 @@
           <w:lang w:val="en-GB" w:bidi="he-IL"/>
         </w:rPr>
         <w:drawing>
-          <wp:anchor distT="0" distB="0" distL="114300" distR="114300" simplePos="0" relativeHeight="251658240" behindDoc="1" locked="0" layoutInCell="1" allowOverlap="1" wp14:anchorId="79276535" wp14:editId="5FB65BF5">
+          <wp:anchor distT="0" distB="0" distL="114300" distR="114300" simplePos="0" relativeHeight="251658240" behindDoc="1" locked="0" layoutInCell="1" allowOverlap="1" wp14:anchorId="79276535" wp14:editId="702CBB26">
             <wp:simplePos x="0" y="0"/>
             <wp:positionH relativeFrom="margin">
               <wp:align>center</wp:align>
             </wp:positionH>
             <wp:positionV relativeFrom="paragraph">
-              <wp:posOffset>4000</wp:posOffset>
+              <wp:posOffset>222250</wp:posOffset>
             </wp:positionV>
             <wp:extent cx="4780015" cy="3471416"/>
             <wp:effectExtent l="0" t="0" r="1905" b="0"/>
@@ -4019,6 +3870,19 @@
     <w:p>
       <w:pPr>
         <w:pStyle w:val="ListParagraph"/>
+        <w:ind w:left="1800"/>
+        <w:rPr>
+          <w:rFonts w:ascii="Cambria Math" w:eastAsiaTheme="minorEastAsia" w:hAnsi="Cambria Math"/>
+          <w:iCs/>
+          <w:sz w:val="32"/>
+          <w:szCs w:val="32"/>
+          <w:lang w:val="en-GB" w:bidi="he-IL"/>
+        </w:rPr>
+      </w:pPr>
+    </w:p>
+    <w:p>
+      <w:pPr>
+        <w:pStyle w:val="ListParagraph"/>
         <w:rPr>
           <w:rFonts w:ascii="Cambria Math" w:eastAsiaTheme="minorEastAsia" w:hAnsi="Cambria Math"/>
           <w:iCs/>
@@ -4245,18 +4109,6 @@
           <w:lang w:val="en-GB" w:bidi="he-IL"/>
         </w:rPr>
       </w:pPr>
-    </w:p>
-    <w:p>
-      <w:pPr>
-        <w:pStyle w:val="ListParagraph"/>
-        <w:rPr>
-          <w:rFonts w:ascii="Cambria Math" w:eastAsiaTheme="minorEastAsia" w:hAnsi="Cambria Math"/>
-          <w:iCs/>
-          <w:sz w:val="32"/>
-          <w:szCs w:val="32"/>
-          <w:lang w:val="en-GB" w:bidi="he-IL"/>
-        </w:rPr>
-      </w:pPr>
       <w:r>
         <w:rPr>
           <w:rFonts w:ascii="Cambria Math" w:eastAsiaTheme="minorEastAsia" w:hAnsi="Cambria Math"/>
@@ -4267,15 +4119,15 @@
           <w:lang w:val="en-GB" w:bidi="he-IL"/>
         </w:rPr>
         <w:drawing>
-          <wp:anchor distT="0" distB="0" distL="114300" distR="114300" simplePos="0" relativeHeight="251659264" behindDoc="1" locked="0" layoutInCell="1" allowOverlap="1" wp14:anchorId="560C10B1" wp14:editId="63227838">
+          <wp:anchor distT="0" distB="0" distL="114300" distR="114300" simplePos="0" relativeHeight="251659264" behindDoc="1" locked="0" layoutInCell="1" allowOverlap="1" wp14:anchorId="560C10B1" wp14:editId="61D80D29">
             <wp:simplePos x="0" y="0"/>
             <wp:positionH relativeFrom="margin">
-              <wp:posOffset>475726</wp:posOffset>
+              <wp:align>center</wp:align>
             </wp:positionH>
             <wp:positionV relativeFrom="paragraph">
-              <wp:posOffset>1975</wp:posOffset>
+              <wp:posOffset>220980</wp:posOffset>
             </wp:positionV>
-            <wp:extent cx="4771348" cy="3557102"/>
+            <wp:extent cx="4770755" cy="3556635"/>
             <wp:effectExtent l="0" t="0" r="0" b="5715"/>
             <wp:wrapNone/>
             <wp:docPr id="1075122122" name="Picture 1" descr="A computer screen shot of a program code"/>
@@ -4304,7 +4156,7 @@
                   <pic:spPr>
                     <a:xfrm>
                       <a:off x="0" y="0"/>
-                      <a:ext cx="4771348" cy="3557102"/>
+                      <a:ext cx="4770755" cy="3556635"/>
                     </a:xfrm>
                     <a:prstGeom prst="rect">
                       <a:avLst/>
@@ -4398,6 +4250,18 @@
     <w:p>
       <w:pPr>
         <w:pStyle w:val="ListParagraph"/>
+        <w:rPr>
+          <w:rFonts w:ascii="Cambria Math" w:eastAsiaTheme="minorEastAsia" w:hAnsi="Cambria Math"/>
+          <w:iCs/>
+          <w:sz w:val="32"/>
+          <w:szCs w:val="32"/>
+          <w:lang w:val="en-GB" w:bidi="he-IL"/>
+        </w:rPr>
+      </w:pPr>
+    </w:p>
+    <w:p>
+      <w:pPr>
+        <w:pStyle w:val="ListParagraph"/>
         <w:tabs>
           <w:tab w:val="left" w:pos="6340"/>
         </w:tabs>
@@ -4447,6 +4311,18 @@
     <w:p>
       <w:pPr>
         <w:pStyle w:val="ListParagraph"/>
+        <w:rPr>
+          <w:rFonts w:ascii="Cambria Math" w:eastAsiaTheme="minorEastAsia" w:hAnsi="Cambria Math"/>
+          <w:iCs/>
+          <w:sz w:val="32"/>
+          <w:szCs w:val="32"/>
+          <w:lang w:val="en-GB" w:bidi="he-IL"/>
+        </w:rPr>
+      </w:pPr>
+    </w:p>
+    <w:p>
+      <w:pPr>
+        <w:ind w:left="1440"/>
         <w:rPr>
           <w:rFonts w:ascii="Cambria Math" w:eastAsiaTheme="minorEastAsia" w:hAnsi="Cambria Math"/>
           <w:iCs/>
@@ -4479,6 +4355,7 @@
           <w:szCs w:val="32"/>
           <w:lang w:val="en-GB" w:bidi="he-IL"/>
         </w:rPr>
+        <w:lastRenderedPageBreak/>
         <w:t xml:space="preserve">Each agent has one goal in mind, </w:t>
       </w:r>
       <w:r>
@@ -4545,15 +4422,14 @@
           <w:szCs w:val="32"/>
           <w:lang w:val="en-GB" w:bidi="he-IL"/>
         </w:rPr>
-        <w:lastRenderedPageBreak/>
         <w:drawing>
-          <wp:anchor distT="0" distB="0" distL="114300" distR="114300" simplePos="0" relativeHeight="251660288" behindDoc="1" locked="0" layoutInCell="1" allowOverlap="1" wp14:anchorId="4E1F9816" wp14:editId="74FF4CE9">
+          <wp:anchor distT="0" distB="0" distL="114300" distR="114300" simplePos="0" relativeHeight="251660288" behindDoc="1" locked="0" layoutInCell="1" allowOverlap="1" wp14:anchorId="4E1F9816" wp14:editId="741BD80B">
             <wp:simplePos x="0" y="0"/>
             <wp:positionH relativeFrom="margin">
               <wp:align>center</wp:align>
             </wp:positionH>
             <wp:positionV relativeFrom="paragraph">
-              <wp:posOffset>1905</wp:posOffset>
+              <wp:posOffset>10795</wp:posOffset>
             </wp:positionV>
             <wp:extent cx="5143500" cy="2532380"/>
             <wp:effectExtent l="0" t="0" r="0" b="1270"/>
@@ -4947,29 +4823,43 @@
           <w:iCs/>
           <w:sz w:val="32"/>
           <w:szCs w:val="32"/>
-          <w:lang w:val="en-GB" w:bidi="he-IL"/>
-        </w:rPr>
-      </w:pPr>
-    </w:p>
-    <w:p>
-      <w:pPr>
-        <w:pStyle w:val="ListParagraph"/>
-        <w:rPr>
-          <w:rFonts w:ascii="Cambria Math" w:eastAsiaTheme="minorEastAsia" w:hAnsi="Cambria Math"/>
-          <w:iCs/>
-          <w:sz w:val="32"/>
-          <w:szCs w:val="32"/>
-          <w:lang w:val="en-GB" w:bidi="he-IL"/>
-        </w:rPr>
-      </w:pPr>
-      <w:r>
-        <w:rPr>
-          <w:rFonts w:ascii="Cambria Math" w:eastAsiaTheme="minorEastAsia" w:hAnsi="Cambria Math"/>
-          <w:iCs/>
-          <w:sz w:val="32"/>
-          <w:szCs w:val="32"/>
-          <w:lang w:val="en-GB" w:bidi="he-IL"/>
-        </w:rPr>
+          <w:rtl/>
+          <w:lang w:val="en-GB" w:bidi="he-IL"/>
+        </w:rPr>
+      </w:pPr>
+    </w:p>
+    <w:p>
+      <w:pPr>
+        <w:pStyle w:val="ListParagraph"/>
+        <w:rPr>
+          <w:rFonts w:ascii="Cambria Math" w:eastAsiaTheme="minorEastAsia" w:hAnsi="Cambria Math"/>
+          <w:iCs/>
+          <w:sz w:val="32"/>
+          <w:szCs w:val="32"/>
+          <w:lang w:val="en-GB" w:bidi="he-IL"/>
+        </w:rPr>
+      </w:pPr>
+    </w:p>
+    <w:p>
+      <w:pPr>
+        <w:pStyle w:val="ListParagraph"/>
+        <w:rPr>
+          <w:rFonts w:ascii="Cambria Math" w:eastAsiaTheme="minorEastAsia" w:hAnsi="Cambria Math"/>
+          <w:iCs/>
+          <w:sz w:val="32"/>
+          <w:szCs w:val="32"/>
+          <w:lang w:val="en-GB" w:bidi="he-IL"/>
+        </w:rPr>
+      </w:pPr>
+      <w:r>
+        <w:rPr>
+          <w:rFonts w:ascii="Cambria Math" w:eastAsiaTheme="minorEastAsia" w:hAnsi="Cambria Math"/>
+          <w:iCs/>
+          <w:sz w:val="32"/>
+          <w:szCs w:val="32"/>
+          <w:lang w:val="en-GB" w:bidi="he-IL"/>
+        </w:rPr>
+        <w:lastRenderedPageBreak/>
         <w:t>Part C:</w:t>
       </w:r>
     </w:p>
@@ -5091,18 +4981,18 @@
           <w:iCs/>
           <w:sz w:val="32"/>
           <w:szCs w:val="32"/>
-          <w:lang w:val="en-GB" w:bidi="he-IL"/>
-        </w:rPr>
-      </w:pPr>
-      <w:r>
-        <w:rPr>
-          <w:rFonts w:ascii="Cambria Math" w:eastAsiaTheme="minorEastAsia" w:hAnsi="Cambria Math"/>
-          <w:iCs/>
-          <w:sz w:val="32"/>
-          <w:szCs w:val="32"/>
-          <w:lang w:val="en-GB" w:bidi="he-IL"/>
-        </w:rPr>
-        <w:lastRenderedPageBreak/>
+          <w:rtl/>
+          <w:lang w:val="en-GB" w:bidi="he-IL"/>
+        </w:rPr>
+      </w:pPr>
+      <w:r>
+        <w:rPr>
+          <w:rFonts w:ascii="Cambria Math" w:eastAsiaTheme="minorEastAsia" w:hAnsi="Cambria Math"/>
+          <w:iCs/>
+          <w:sz w:val="32"/>
+          <w:szCs w:val="32"/>
+          <w:lang w:val="en-GB" w:bidi="he-IL"/>
+        </w:rPr>
         <w:t>I</w:t>
       </w:r>
       <w:r>
@@ -5288,6 +5178,223 @@
         </w:rPr>
         <w:t>, and thus it has more information about the world and has more information about what is the best move to do.</w:t>
       </w:r>
+    </w:p>
+    <w:p>
+      <w:pPr>
+        <w:pStyle w:val="ListParagraph"/>
+        <w:rPr>
+          <w:rFonts w:ascii="Cambria Math" w:eastAsiaTheme="minorEastAsia" w:hAnsi="Cambria Math"/>
+          <w:sz w:val="32"/>
+          <w:szCs w:val="32"/>
+          <w:lang w:val="en-GB" w:bidi="he-IL"/>
+        </w:rPr>
+      </w:pPr>
+      <w:r>
+        <w:rPr>
+          <w:rFonts w:ascii="Cambria Math" w:eastAsiaTheme="minorEastAsia" w:hAnsi="Cambria Math"/>
+          <w:b/>
+          <w:bCs/>
+          <w:iCs/>
+          <w:sz w:val="32"/>
+          <w:szCs w:val="32"/>
+          <w:lang w:val="en-GB" w:bidi="he-IL"/>
+        </w:rPr>
+        <w:t>But,</w:t>
+      </w:r>
+      <w:r>
+        <w:rPr>
+          <w:rFonts w:ascii="Cambria Math" w:eastAsiaTheme="minorEastAsia" w:hAnsi="Cambria Math"/>
+          <w:iCs/>
+          <w:sz w:val="32"/>
+          <w:szCs w:val="32"/>
+          <w:lang w:val="en-GB" w:bidi="he-IL"/>
+        </w:rPr>
+        <w:t xml:space="preserve"> if there were no time limit, then both agents would behave the same since at the end the </w:t>
+      </w:r>
+      <m:oMath>
+        <m:r>
+          <w:rPr>
+            <w:rFonts w:ascii="Cambria Math" w:eastAsiaTheme="minorEastAsia" w:hAnsi="Cambria Math"/>
+            <w:sz w:val="32"/>
+            <w:szCs w:val="32"/>
+            <w:lang w:val="en-GB" w:bidi="he-IL"/>
+          </w:rPr>
+          <m:t>minimax-</m:t>
+        </m:r>
+        <m:r>
+          <w:rPr>
+            <w:rFonts w:ascii="Cambria Math" w:eastAsiaTheme="minorEastAsia" w:hAnsi="Cambria Math"/>
+            <w:sz w:val="32"/>
+            <w:szCs w:val="32"/>
+            <w:lang w:val="en-GB" w:bidi="he-IL"/>
+          </w:rPr>
+          <m:t>algorithm</m:t>
+        </m:r>
+      </m:oMath>
+      <w:r>
+        <w:rPr>
+          <w:rFonts w:ascii="Cambria Math" w:eastAsiaTheme="minorEastAsia" w:hAnsi="Cambria Math"/>
+          <w:sz w:val="32"/>
+          <w:szCs w:val="32"/>
+          <w:lang w:val="en-GB" w:bidi="he-IL"/>
+        </w:rPr>
+        <w:t xml:space="preserve"> would ‘catch up’ with the </w:t>
+      </w:r>
+      <m:oMath>
+        <m:r>
+          <w:rPr>
+            <w:rFonts w:ascii="Cambria Math" w:eastAsiaTheme="minorEastAsia" w:hAnsi="Cambria Math"/>
+            <w:sz w:val="32"/>
+            <w:szCs w:val="32"/>
+            <w:lang w:val="en-GB" w:bidi="he-IL"/>
+          </w:rPr>
+          <m:t>αβ-</m:t>
+        </m:r>
+        <m:r>
+          <w:rPr>
+            <w:rFonts w:ascii="Cambria Math" w:eastAsiaTheme="minorEastAsia" w:hAnsi="Cambria Math"/>
+            <w:sz w:val="32"/>
+            <w:szCs w:val="32"/>
+            <w:lang w:val="en-GB" w:bidi="he-IL"/>
+          </w:rPr>
+          <m:t>algorithm</m:t>
+        </m:r>
+      </m:oMath>
+      <w:r>
+        <w:rPr>
+          <w:rFonts w:ascii="Cambria Math" w:eastAsiaTheme="minorEastAsia" w:hAnsi="Cambria Math"/>
+          <w:sz w:val="32"/>
+          <w:szCs w:val="32"/>
+          <w:lang w:val="en-GB" w:bidi="he-IL"/>
+        </w:rPr>
+        <w:t>, and will take the same decisions</w:t>
+      </w:r>
+      <w:r>
+        <w:rPr>
+          <w:rFonts w:ascii="Cambria Math" w:eastAsiaTheme="minorEastAsia" w:hAnsi="Cambria Math"/>
+          <w:sz w:val="32"/>
+          <w:szCs w:val="32"/>
+          <w:lang w:val="en-GB" w:bidi="he-IL"/>
+        </w:rPr>
+        <w:t>.</w:t>
+      </w:r>
+    </w:p>
+    <w:p>
+      <w:pPr>
+        <w:pStyle w:val="ListParagraph"/>
+        <w:rPr>
+          <w:rFonts w:ascii="Cambria Math" w:eastAsiaTheme="minorEastAsia" w:hAnsi="Cambria Math"/>
+          <w:sz w:val="32"/>
+          <w:szCs w:val="32"/>
+          <w:lang w:val="en-GB" w:bidi="he-IL"/>
+        </w:rPr>
+      </w:pPr>
+      <w:r>
+        <w:rPr>
+          <w:rFonts w:ascii="Cambria Math" w:eastAsiaTheme="minorEastAsia" w:hAnsi="Cambria Math"/>
+          <w:b/>
+          <w:bCs/>
+          <w:iCs/>
+          <w:sz w:val="32"/>
+          <w:szCs w:val="32"/>
+          <w:lang w:val="en-GB" w:bidi="he-IL"/>
+        </w:rPr>
+        <w:t xml:space="preserve">And </w:t>
+      </w:r>
+      <w:r>
+        <w:rPr>
+          <w:rFonts w:ascii="Cambria Math" w:eastAsiaTheme="minorEastAsia" w:hAnsi="Cambria Math"/>
+          <w:iCs/>
+          <w:sz w:val="32"/>
+          <w:szCs w:val="32"/>
+          <w:lang w:val="en-GB" w:bidi="he-IL"/>
+        </w:rPr>
+        <w:t xml:space="preserve">if the children were exactly ordered in a way such that the first child of a </w:t>
+      </w:r>
+      <m:oMath>
+        <m:r>
+          <w:rPr>
+            <w:rFonts w:ascii="Cambria Math" w:eastAsiaTheme="minorEastAsia" w:hAnsi="Cambria Math"/>
+            <w:sz w:val="32"/>
+            <w:szCs w:val="32"/>
+            <w:lang w:val="en-GB" w:bidi="he-IL"/>
+          </w:rPr>
+          <m:t>max-node</m:t>
+        </m:r>
+      </m:oMath>
+      <w:r>
+        <w:rPr>
+          <w:rFonts w:ascii="Cambria Math" w:eastAsiaTheme="minorEastAsia" w:hAnsi="Cambria Math"/>
+          <w:iCs/>
+          <w:sz w:val="32"/>
+          <w:szCs w:val="32"/>
+          <w:lang w:val="en-GB" w:bidi="he-IL"/>
+        </w:rPr>
+        <w:t xml:space="preserve"> has a the minimum value and the last one has the maximum value, and for a </w:t>
+      </w:r>
+      <m:oMath>
+        <m:r>
+          <w:rPr>
+            <w:rFonts w:ascii="Cambria Math" w:eastAsiaTheme="minorEastAsia" w:hAnsi="Cambria Math"/>
+            <w:sz w:val="32"/>
+            <w:szCs w:val="32"/>
+            <w:lang w:val="en-GB" w:bidi="he-IL"/>
+          </w:rPr>
+          <m:t>min-node</m:t>
+        </m:r>
+      </m:oMath>
+      <w:r>
+        <w:rPr>
+          <w:rFonts w:ascii="Cambria Math" w:eastAsiaTheme="minorEastAsia" w:hAnsi="Cambria Math"/>
+          <w:iCs/>
+          <w:sz w:val="32"/>
+          <w:szCs w:val="32"/>
+          <w:lang w:val="en-GB" w:bidi="he-IL"/>
+        </w:rPr>
+        <w:t xml:space="preserve"> the first child has the maximum value and the last child has the minimum value, </w:t>
+      </w:r>
+      <w:r>
+        <w:rPr>
+          <w:rFonts w:ascii="Cambria Math" w:eastAsiaTheme="minorEastAsia" w:hAnsi="Cambria Math"/>
+          <w:iCs/>
+          <w:sz w:val="32"/>
+          <w:szCs w:val="32"/>
+          <w:lang w:val="en-GB" w:bidi="he-IL"/>
+        </w:rPr>
+        <w:t xml:space="preserve">in this case, the </w:t>
+      </w:r>
+      <m:oMath>
+        <m:r>
+          <w:rPr>
+            <w:rFonts w:ascii="Cambria Math" w:eastAsiaTheme="minorEastAsia" w:hAnsi="Cambria Math"/>
+            <w:sz w:val="32"/>
+            <w:szCs w:val="32"/>
+            <w:lang w:val="en-GB" w:bidi="he-IL"/>
+          </w:rPr>
+          <m:t>αβ-algorithm</m:t>
+        </m:r>
+      </m:oMath>
+      <w:r>
+        <w:rPr>
+          <w:rFonts w:ascii="Cambria Math" w:eastAsiaTheme="minorEastAsia" w:hAnsi="Cambria Math"/>
+          <w:sz w:val="32"/>
+          <w:szCs w:val="32"/>
+          <w:lang w:val="en-GB" w:bidi="he-IL"/>
+        </w:rPr>
+        <w:t xml:space="preserve"> would have to open the entire tree, and it can’t make any pruning because it always finds a better value than it previously had, so in this case both algorithms have a similar runtime.</w:t>
+      </w:r>
+    </w:p>
+    <w:p>
+      <w:pPr>
+        <w:pStyle w:val="ListParagraph"/>
+        <w:rPr>
+          <w:rFonts w:ascii="Cambria Math" w:eastAsiaTheme="minorEastAsia" w:hAnsi="Cambria Math"/>
+          <w:iCs/>
+          <w:sz w:val="32"/>
+          <w:szCs w:val="32"/>
+          <w:lang w:bidi="he-IL"/>
+        </w:rPr>
+      </w:pPr>
     </w:p>
     <w:p>
       <w:pPr>
@@ -6303,7 +6410,7 @@
         <w:rFonts w:hint="default"/>
       </w:rPr>
     </w:lvl>
-    <w:lvl w:ilvl="1" w:tplc="10000019" w:tentative="1">
+    <w:lvl w:ilvl="1" w:tplc="10000019">
       <w:start w:val="1"/>
       <w:numFmt w:val="lowerLetter"/>
       <w:lvlText w:val="%2."/>
@@ -7084,6 +7191,7 @@
   <w:style w:type="character" w:default="1" w:styleId="DefaultParagraphFont">
     <w:name w:val="Default Paragraph Font"/>
     <w:uiPriority w:val="1"/>
+    <w:semiHidden/>
     <w:unhideWhenUsed/>
   </w:style>
   <w:style w:type="table" w:default="1" w:styleId="TableNormal">

</xml_diff>